<commit_message>
Upload Testify_API_OpenAPI3_Specification and Testify_UI_Wireframe_Mockup_v2 documents
</commit_message>
<xml_diff>
--- a/Software_Project_Execution_Plan.docx
+++ b/Software_Project_Execution_Plan.docx
@@ -7,20 +7,193 @@
         <w:pStyle w:val="Title"/>
       </w:pPr>
       <w:r>
-        <w:t>Quy trình triển khai một dự án phần mềm chuyên nghiệp</w:t>
-      </w:r>
+        <w:t xml:space="preserve">Quy </w:t>
+      </w:r>
+      <w:proofErr w:type="spellStart"/>
+      <w:r>
+        <w:t>trình</w:t>
+      </w:r>
+      <w:proofErr w:type="spellEnd"/>
+      <w:r>
+        <w:t xml:space="preserve"> </w:t>
+      </w:r>
+      <w:proofErr w:type="spellStart"/>
+      <w:r>
+        <w:t>triển</w:t>
+      </w:r>
+      <w:proofErr w:type="spellEnd"/>
+      <w:r>
+        <w:t xml:space="preserve"> </w:t>
+      </w:r>
+      <w:proofErr w:type="spellStart"/>
+      <w:r>
+        <w:t>khai</w:t>
+      </w:r>
+      <w:proofErr w:type="spellEnd"/>
+      <w:r>
+        <w:t xml:space="preserve"> </w:t>
+      </w:r>
+      <w:proofErr w:type="spellStart"/>
+      <w:r>
+        <w:t>một</w:t>
+      </w:r>
+      <w:proofErr w:type="spellEnd"/>
+      <w:r>
+        <w:t xml:space="preserve"> </w:t>
+      </w:r>
+      <w:proofErr w:type="spellStart"/>
+      <w:r>
+        <w:t>dự</w:t>
+      </w:r>
+      <w:proofErr w:type="spellEnd"/>
+      <w:r>
+        <w:t xml:space="preserve"> </w:t>
+      </w:r>
+      <w:proofErr w:type="spellStart"/>
+      <w:r>
+        <w:t>án</w:t>
+      </w:r>
+      <w:proofErr w:type="spellEnd"/>
+      <w:r>
+        <w:t xml:space="preserve"> </w:t>
+      </w:r>
+      <w:proofErr w:type="spellStart"/>
+      <w:r>
+        <w:t>phần</w:t>
+      </w:r>
+      <w:proofErr w:type="spellEnd"/>
+      <w:r>
+        <w:t xml:space="preserve"> </w:t>
+      </w:r>
+      <w:proofErr w:type="spellStart"/>
+      <w:r>
+        <w:t>mềm</w:t>
+      </w:r>
+      <w:proofErr w:type="spellEnd"/>
+      <w:r>
+        <w:t xml:space="preserve"> </w:t>
+      </w:r>
+      <w:proofErr w:type="spellStart"/>
+      <w:r>
+        <w:t>chuyên</w:t>
+      </w:r>
+      <w:proofErr w:type="spellEnd"/>
+      <w:r>
+        <w:t xml:space="preserve"> </w:t>
+      </w:r>
+      <w:proofErr w:type="spellStart"/>
+      <w:r>
+        <w:t>nghiệp</w:t>
+      </w:r>
+      <w:proofErr w:type="spellEnd"/>
     </w:p>
     <w:p>
       <w:pPr>
         <w:pStyle w:val="Heading2"/>
       </w:pPr>
       <w:r>
-        <w:t>1. Khởi tạo dự án (Initiation)</w:t>
+        <w:t xml:space="preserve">1. </w:t>
+      </w:r>
+      <w:proofErr w:type="spellStart"/>
+      <w:r>
+        <w:t>Khởi</w:t>
+      </w:r>
+      <w:proofErr w:type="spellEnd"/>
+      <w:r>
+        <w:t xml:space="preserve"> </w:t>
+      </w:r>
+      <w:proofErr w:type="spellStart"/>
+      <w:r>
+        <w:t>tạo</w:t>
+      </w:r>
+      <w:proofErr w:type="spellEnd"/>
+      <w:r>
+        <w:t xml:space="preserve"> </w:t>
+      </w:r>
+      <w:proofErr w:type="spellStart"/>
+      <w:r>
+        <w:t>dự</w:t>
+      </w:r>
+      <w:proofErr w:type="spellEnd"/>
+      <w:r>
+        <w:t xml:space="preserve"> </w:t>
+      </w:r>
+      <w:proofErr w:type="spellStart"/>
+      <w:r>
+        <w:t>án</w:t>
+      </w:r>
+      <w:proofErr w:type="spellEnd"/>
+      <w:r>
+        <w:t xml:space="preserve"> (Initiation)</w:t>
       </w:r>
     </w:p>
     <w:p>
       <w:r>
-        <w:t>- Xác định mục tiêu dự án và phạm vi.</w:t>
+        <w:t xml:space="preserve">- </w:t>
+      </w:r>
+      <w:proofErr w:type="spellStart"/>
+      <w:r>
+        <w:t>Xác</w:t>
+      </w:r>
+      <w:proofErr w:type="spellEnd"/>
+      <w:r>
+        <w:t xml:space="preserve"> </w:t>
+      </w:r>
+      <w:proofErr w:type="spellStart"/>
+      <w:r>
+        <w:t>định</w:t>
+      </w:r>
+      <w:proofErr w:type="spellEnd"/>
+      <w:r>
+        <w:t xml:space="preserve"> </w:t>
+      </w:r>
+      <w:proofErr w:type="spellStart"/>
+      <w:r>
+        <w:t>mục</w:t>
+      </w:r>
+      <w:proofErr w:type="spellEnd"/>
+      <w:r>
+        <w:t xml:space="preserve"> </w:t>
+      </w:r>
+      <w:proofErr w:type="spellStart"/>
+      <w:r>
+        <w:t>tiêu</w:t>
+      </w:r>
+      <w:proofErr w:type="spellEnd"/>
+      <w:r>
+        <w:t xml:space="preserve"> </w:t>
+      </w:r>
+      <w:proofErr w:type="spellStart"/>
+      <w:r>
+        <w:t>dự</w:t>
+      </w:r>
+      <w:proofErr w:type="spellEnd"/>
+      <w:r>
+        <w:t xml:space="preserve"> </w:t>
+      </w:r>
+      <w:proofErr w:type="spellStart"/>
+      <w:r>
+        <w:t>án</w:t>
+      </w:r>
+      <w:proofErr w:type="spellEnd"/>
+      <w:r>
+        <w:t xml:space="preserve"> </w:t>
+      </w:r>
+      <w:proofErr w:type="spellStart"/>
+      <w:r>
+        <w:t>và</w:t>
+      </w:r>
+      <w:proofErr w:type="spellEnd"/>
+      <w:r>
+        <w:t xml:space="preserve"> </w:t>
+      </w:r>
+      <w:proofErr w:type="spellStart"/>
+      <w:r>
+        <w:t>phạm</w:t>
+      </w:r>
+      <w:proofErr w:type="spellEnd"/>
+      <w:r>
+        <w:t xml:space="preserve"> vi.</w:t>
       </w:r>
       <w:r>
         <w:t xml:space="preserve"> </w:t>
@@ -34,53 +207,219 @@
     </w:p>
     <w:p>
       <w:r>
-        <w:t>- Phân tích nhu cầu người dùng.</w:t>
+        <w:t xml:space="preserve">- </w:t>
+      </w:r>
+      <w:proofErr w:type="spellStart"/>
+      <w:r>
+        <w:t>Phân</w:t>
+      </w:r>
+      <w:proofErr w:type="spellEnd"/>
+      <w:r>
+        <w:t xml:space="preserve"> </w:t>
+      </w:r>
+      <w:proofErr w:type="spellStart"/>
+      <w:r>
+        <w:t>tích</w:t>
+      </w:r>
+      <w:proofErr w:type="spellEnd"/>
+      <w:r>
+        <w:t xml:space="preserve"> </w:t>
+      </w:r>
+      <w:proofErr w:type="spellStart"/>
+      <w:r>
+        <w:t>nhu</w:t>
+      </w:r>
+      <w:proofErr w:type="spellEnd"/>
+      <w:r>
+        <w:t xml:space="preserve"> </w:t>
+      </w:r>
+      <w:proofErr w:type="spellStart"/>
+      <w:r>
+        <w:t>cầu</w:t>
+      </w:r>
+      <w:proofErr w:type="spellEnd"/>
+      <w:r>
+        <w:t xml:space="preserve"> </w:t>
+      </w:r>
+      <w:proofErr w:type="spellStart"/>
+      <w:r>
+        <w:t>người</w:t>
+      </w:r>
+      <w:proofErr w:type="spellEnd"/>
+      <w:r>
+        <w:t xml:space="preserve"> </w:t>
+      </w:r>
+      <w:proofErr w:type="spellStart"/>
+      <w:r>
+        <w:t>dùng</w:t>
+      </w:r>
+      <w:proofErr w:type="spellEnd"/>
+      <w:r>
+        <w:t>.</w:t>
       </w:r>
       <w:r>
         <w:rPr>
           <w:color w:val="FF0000"/>
         </w:rPr>
+        <w:t xml:space="preserve"> done</w:t>
+      </w:r>
+    </w:p>
+    <w:p>
+      <w:r>
+        <w:t xml:space="preserve">- </w:t>
+      </w:r>
+      <w:proofErr w:type="spellStart"/>
+      <w:r>
+        <w:t>Xác</w:t>
+      </w:r>
+      <w:proofErr w:type="spellEnd"/>
+      <w:r>
         <w:t xml:space="preserve"> </w:t>
+      </w:r>
+      <w:proofErr w:type="spellStart"/>
+      <w:r>
+        <w:t>định</w:t>
+      </w:r>
+      <w:proofErr w:type="spellEnd"/>
+      <w:r>
+        <w:t xml:space="preserve"> </w:t>
+      </w:r>
+      <w:proofErr w:type="spellStart"/>
+      <w:r>
+        <w:t>các</w:t>
+      </w:r>
+      <w:proofErr w:type="spellEnd"/>
+      <w:r>
+        <w:t xml:space="preserve"> </w:t>
+      </w:r>
+      <w:proofErr w:type="spellStart"/>
+      <w:r>
+        <w:t>bên</w:t>
+      </w:r>
+      <w:proofErr w:type="spellEnd"/>
+      <w:r>
+        <w:t xml:space="preserve"> </w:t>
+      </w:r>
+      <w:proofErr w:type="spellStart"/>
+      <w:r>
+        <w:t>liên</w:t>
+      </w:r>
+      <w:proofErr w:type="spellEnd"/>
+      <w:r>
+        <w:t xml:space="preserve"> </w:t>
+      </w:r>
+      <w:proofErr w:type="spellStart"/>
+      <w:r>
+        <w:t>quan</w:t>
+      </w:r>
+      <w:proofErr w:type="spellEnd"/>
+      <w:r>
+        <w:t>.</w:t>
       </w:r>
       <w:r>
         <w:rPr>
           <w:color w:val="FF0000"/>
         </w:rPr>
-        <w:t>done</w:t>
+        <w:t xml:space="preserve"> done</w:t>
       </w:r>
     </w:p>
     <w:p>
       <w:r>
-        <w:t>- Xác định các bên liên quan.</w:t>
+        <w:t xml:space="preserve">- </w:t>
+      </w:r>
+      <w:proofErr w:type="spellStart"/>
+      <w:r>
+        <w:t>Lập</w:t>
+      </w:r>
+      <w:proofErr w:type="spellEnd"/>
+      <w:r>
+        <w:t xml:space="preserve"> </w:t>
+      </w:r>
+      <w:proofErr w:type="spellStart"/>
+      <w:r>
+        <w:t>tài</w:t>
+      </w:r>
+      <w:proofErr w:type="spellEnd"/>
+      <w:r>
+        <w:t xml:space="preserve"> </w:t>
+      </w:r>
+      <w:proofErr w:type="spellStart"/>
+      <w:r>
+        <w:t>liệu</w:t>
+      </w:r>
+      <w:proofErr w:type="spellEnd"/>
+      <w:r>
+        <w:t xml:space="preserve"> Project Brief (</w:t>
+      </w:r>
+      <w:proofErr w:type="spellStart"/>
+      <w:r>
+        <w:t>tên</w:t>
+      </w:r>
+      <w:proofErr w:type="spellEnd"/>
+      <w:r>
+        <w:t xml:space="preserve"> </w:t>
+      </w:r>
+      <w:proofErr w:type="spellStart"/>
+      <w:r>
+        <w:t>dự</w:t>
+      </w:r>
+      <w:proofErr w:type="spellEnd"/>
+      <w:r>
+        <w:t xml:space="preserve"> </w:t>
+      </w:r>
+      <w:proofErr w:type="spellStart"/>
+      <w:r>
+        <w:t>án</w:t>
+      </w:r>
+      <w:proofErr w:type="spellEnd"/>
+      <w:r>
+        <w:t xml:space="preserve">, </w:t>
+      </w:r>
+      <w:proofErr w:type="spellStart"/>
+      <w:r>
+        <w:t>mô</w:t>
+      </w:r>
+      <w:proofErr w:type="spellEnd"/>
+      <w:r>
+        <w:t xml:space="preserve"> </w:t>
+      </w:r>
+      <w:proofErr w:type="spellStart"/>
+      <w:r>
+        <w:t>tả</w:t>
+      </w:r>
+      <w:proofErr w:type="spellEnd"/>
+      <w:r>
+        <w:t xml:space="preserve">, </w:t>
+      </w:r>
+      <w:proofErr w:type="spellStart"/>
+      <w:r>
+        <w:t>mục</w:t>
+      </w:r>
+      <w:proofErr w:type="spellEnd"/>
+      <w:r>
+        <w:t xml:space="preserve"> </w:t>
+      </w:r>
+      <w:proofErr w:type="spellStart"/>
+      <w:r>
+        <w:t>tiêu</w:t>
+      </w:r>
+      <w:proofErr w:type="spellEnd"/>
+      <w:r>
+        <w:t xml:space="preserve">, </w:t>
+      </w:r>
+      <w:proofErr w:type="spellStart"/>
+      <w:r>
+        <w:t>phạm</w:t>
+      </w:r>
+      <w:proofErr w:type="spellEnd"/>
+      <w:r>
+        <w:t xml:space="preserve"> vi, deadline...).</w:t>
       </w:r>
       <w:r>
         <w:rPr>
           <w:color w:val="FF0000"/>
         </w:rPr>
-        <w:t xml:space="preserve"> </w:t>
-      </w:r>
-      <w:r>
-        <w:rPr>
-          <w:color w:val="FF0000"/>
-        </w:rPr>
-        <w:t>done</w:t>
-      </w:r>
-    </w:p>
-    <w:p>
-      <w:r>
-        <w:t>- Lập tài liệu Project Brief (tên dự án, mô tả, mục tiêu, phạm vi, deadline...).</w:t>
-      </w:r>
-      <w:r>
-        <w:rPr>
-          <w:color w:val="FF0000"/>
-        </w:rPr>
-        <w:t xml:space="preserve"> </w:t>
-      </w:r>
-      <w:r>
-        <w:rPr>
-          <w:color w:val="FF0000"/>
-        </w:rPr>
-        <w:t>done</w:t>
+        <w:t xml:space="preserve"> done</w:t>
       </w:r>
     </w:p>
     <w:p>
@@ -88,12 +427,84 @@
         <w:pStyle w:val="Heading2"/>
       </w:pPr>
       <w:r>
-        <w:t>2. Lập kế hoạch (Planning)</w:t>
+        <w:t xml:space="preserve">2. </w:t>
+      </w:r>
+      <w:proofErr w:type="spellStart"/>
+      <w:r>
+        <w:t>Lập</w:t>
+      </w:r>
+      <w:proofErr w:type="spellEnd"/>
+      <w:r>
+        <w:t xml:space="preserve"> </w:t>
+      </w:r>
+      <w:proofErr w:type="spellStart"/>
+      <w:r>
+        <w:t>kế</w:t>
+      </w:r>
+      <w:proofErr w:type="spellEnd"/>
+      <w:r>
+        <w:t xml:space="preserve"> </w:t>
+      </w:r>
+      <w:proofErr w:type="spellStart"/>
+      <w:r>
+        <w:t>hoạch</w:t>
+      </w:r>
+      <w:proofErr w:type="spellEnd"/>
+      <w:r>
+        <w:t xml:space="preserve"> (Planning)</w:t>
       </w:r>
     </w:p>
     <w:p>
       <w:r>
-        <w:t>- Thiết kế kiến trúc tổng thể (System Architecture Diagram).</w:t>
+        <w:t xml:space="preserve">- </w:t>
+      </w:r>
+      <w:proofErr w:type="spellStart"/>
+      <w:r>
+        <w:t>Thiết</w:t>
+      </w:r>
+      <w:proofErr w:type="spellEnd"/>
+      <w:r>
+        <w:t xml:space="preserve"> </w:t>
+      </w:r>
+      <w:proofErr w:type="spellStart"/>
+      <w:r>
+        <w:t>kế</w:t>
+      </w:r>
+      <w:proofErr w:type="spellEnd"/>
+      <w:r>
+        <w:t xml:space="preserve"> </w:t>
+      </w:r>
+      <w:proofErr w:type="spellStart"/>
+      <w:r>
+        <w:t>kiến</w:t>
+      </w:r>
+      <w:proofErr w:type="spellEnd"/>
+      <w:r>
+        <w:t xml:space="preserve"> </w:t>
+      </w:r>
+      <w:proofErr w:type="spellStart"/>
+      <w:r>
+        <w:t>trúc</w:t>
+      </w:r>
+      <w:proofErr w:type="spellEnd"/>
+      <w:r>
+        <w:t xml:space="preserve"> </w:t>
+      </w:r>
+      <w:proofErr w:type="spellStart"/>
+      <w:r>
+        <w:t>tổng</w:t>
+      </w:r>
+      <w:proofErr w:type="spellEnd"/>
+      <w:r>
+        <w:t xml:space="preserve"> </w:t>
+      </w:r>
+      <w:proofErr w:type="spellStart"/>
+      <w:r>
+        <w:t>thể</w:t>
+      </w:r>
+      <w:proofErr w:type="spellEnd"/>
+      <w:r>
+        <w:t xml:space="preserve"> (System Architecture Diagram).</w:t>
       </w:r>
       <w:r>
         <w:rPr>
@@ -110,7 +521,23 @@
     </w:p>
     <w:p>
       <w:r>
-        <w:t>- Thiết kế database (ERD, Database Design Document).</w:t>
+        <w:t xml:space="preserve">- </w:t>
+      </w:r>
+      <w:proofErr w:type="spellStart"/>
+      <w:r>
+        <w:t>Thiết</w:t>
+      </w:r>
+      <w:proofErr w:type="spellEnd"/>
+      <w:r>
+        <w:t xml:space="preserve"> </w:t>
+      </w:r>
+      <w:proofErr w:type="spellStart"/>
+      <w:r>
+        <w:t>kế</w:t>
+      </w:r>
+      <w:proofErr w:type="spellEnd"/>
+      <w:r>
+        <w:t xml:space="preserve"> database (ERD, Database Design Document).</w:t>
       </w:r>
       <w:r>
         <w:t xml:space="preserve"> </w:t>
@@ -124,17 +551,125 @@
     </w:p>
     <w:p>
       <w:r>
-        <w:t>- Xây dựng tài liệu yêu cầu (Functional và Non-functional Requirements).</w:t>
-      </w:r>
+        <w:t xml:space="preserve">- </w:t>
+      </w:r>
+      <w:proofErr w:type="spellStart"/>
+      <w:r>
+        <w:t>Xây</w:t>
+      </w:r>
+      <w:proofErr w:type="spellEnd"/>
+      <w:r>
+        <w:t xml:space="preserve"> </w:t>
+      </w:r>
+      <w:proofErr w:type="spellStart"/>
+      <w:r>
+        <w:t>dựng</w:t>
+      </w:r>
+      <w:proofErr w:type="spellEnd"/>
+      <w:r>
+        <w:t xml:space="preserve"> </w:t>
+      </w:r>
+      <w:proofErr w:type="spellStart"/>
+      <w:r>
+        <w:t>tài</w:t>
+      </w:r>
+      <w:proofErr w:type="spellEnd"/>
+      <w:r>
+        <w:t xml:space="preserve"> </w:t>
+      </w:r>
+      <w:proofErr w:type="spellStart"/>
+      <w:r>
+        <w:t>liệu</w:t>
+      </w:r>
+      <w:proofErr w:type="spellEnd"/>
+      <w:r>
+        <w:t xml:space="preserve"> </w:t>
+      </w:r>
+      <w:proofErr w:type="spellStart"/>
+      <w:r>
+        <w:t>yêu</w:t>
+      </w:r>
+      <w:proofErr w:type="spellEnd"/>
+      <w:r>
+        <w:t xml:space="preserve"> </w:t>
+      </w:r>
+      <w:proofErr w:type="spellStart"/>
+      <w:r>
+        <w:t>cầu</w:t>
+      </w:r>
+      <w:proofErr w:type="spellEnd"/>
+      <w:r>
+        <w:t xml:space="preserve"> (Functional </w:t>
+      </w:r>
+      <w:proofErr w:type="spellStart"/>
+      <w:r>
+        <w:t>và</w:t>
+      </w:r>
+      <w:proofErr w:type="spellEnd"/>
+      <w:r>
+        <w:t xml:space="preserve"> Non-functional Requirements).</w:t>
+      </w:r>
+      <w:r>
+        <w:t xml:space="preserve"> </w:t>
+      </w:r>
+      <w:proofErr w:type="gramStart"/>
+      <w:r>
+        <w:rPr>
+          <w:color w:val="FF0000"/>
+        </w:rPr>
+        <w:t>done</w:t>
+      </w:r>
+      <w:proofErr w:type="gramEnd"/>
     </w:p>
     <w:p>
       <w:r>
-        <w:t>- Phân chia task (Backlog, Sprint Planning nếu dùng Agile).</w:t>
+        <w:t xml:space="preserve">- </w:t>
+      </w:r>
+      <w:proofErr w:type="spellStart"/>
+      <w:r>
+        <w:t>Phân</w:t>
+      </w:r>
+      <w:proofErr w:type="spellEnd"/>
+      <w:r>
+        <w:t xml:space="preserve"> chia task (Backlog, Sprint Planning </w:t>
+      </w:r>
+      <w:proofErr w:type="spellStart"/>
+      <w:r>
+        <w:t>nếu</w:t>
+      </w:r>
+      <w:proofErr w:type="spellEnd"/>
+      <w:r>
+        <w:t xml:space="preserve"> </w:t>
+      </w:r>
+      <w:proofErr w:type="spellStart"/>
+      <w:r>
+        <w:t>dùng</w:t>
+      </w:r>
+      <w:proofErr w:type="spellEnd"/>
+      <w:r>
+        <w:t xml:space="preserve"> Agile).</w:t>
       </w:r>
     </w:p>
     <w:p>
       <w:r>
-        <w:t>- Chọn tech stack (NodeJS, Java, PostgreSQL, React, Docker...).</w:t>
+        <w:t xml:space="preserve">- </w:t>
+      </w:r>
+      <w:proofErr w:type="spellStart"/>
+      <w:r>
+        <w:t>Chọn</w:t>
+      </w:r>
+      <w:proofErr w:type="spellEnd"/>
+      <w:r>
+        <w:t xml:space="preserve"> tech stack (NodeJS, Java, PostgreSQL, React, Docker...).</w:t>
+      </w:r>
+      <w:r>
+        <w:t xml:space="preserve"> </w:t>
+      </w:r>
+      <w:r>
+        <w:rPr>
+          <w:color w:val="FF0000"/>
+        </w:rPr>
+        <w:t>done</w:t>
       </w:r>
     </w:p>
     <w:p>
@@ -142,22 +677,160 @@
         <w:pStyle w:val="Heading2"/>
       </w:pPr>
       <w:r>
-        <w:t>3. Thiết kế (Design)</w:t>
+        <w:t xml:space="preserve">3. </w:t>
+      </w:r>
+      <w:proofErr w:type="spellStart"/>
+      <w:r>
+        <w:t>Thiết</w:t>
+      </w:r>
+      <w:proofErr w:type="spellEnd"/>
+      <w:r>
+        <w:t xml:space="preserve"> </w:t>
+      </w:r>
+      <w:proofErr w:type="spellStart"/>
+      <w:r>
+        <w:t>kế</w:t>
+      </w:r>
+      <w:proofErr w:type="spellEnd"/>
+      <w:r>
+        <w:t xml:space="preserve"> (Design)</w:t>
       </w:r>
     </w:p>
     <w:p>
       <w:r>
-        <w:t>- Thiết kế giao diện (UI/UX, mockup, wireframe với Figma).</w:t>
+        <w:t xml:space="preserve">- </w:t>
+      </w:r>
+      <w:proofErr w:type="spellStart"/>
+      <w:r>
+        <w:t>Thiết</w:t>
+      </w:r>
+      <w:proofErr w:type="spellEnd"/>
+      <w:r>
+        <w:t xml:space="preserve"> </w:t>
+      </w:r>
+      <w:proofErr w:type="spellStart"/>
+      <w:r>
+        <w:t>kế</w:t>
+      </w:r>
+      <w:proofErr w:type="spellEnd"/>
+      <w:r>
+        <w:t xml:space="preserve"> </w:t>
+      </w:r>
+      <w:proofErr w:type="spellStart"/>
+      <w:r>
+        <w:t>giao</w:t>
+      </w:r>
+      <w:proofErr w:type="spellEnd"/>
+      <w:r>
+        <w:t xml:space="preserve"> </w:t>
+      </w:r>
+      <w:proofErr w:type="spellStart"/>
+      <w:r>
+        <w:t>diện</w:t>
+      </w:r>
+      <w:proofErr w:type="spellEnd"/>
+      <w:r>
+        <w:t xml:space="preserve"> (UI/UX, mockup, wireframe </w:t>
+      </w:r>
+      <w:proofErr w:type="spellStart"/>
+      <w:r>
+        <w:t>với</w:t>
+      </w:r>
+      <w:proofErr w:type="spellEnd"/>
+      <w:r>
+        <w:t xml:space="preserve"> Figma).</w:t>
       </w:r>
     </w:p>
     <w:p>
       <w:r>
-        <w:t>- Xác định luồng người dùng (User Flow).</w:t>
+        <w:t xml:space="preserve">- </w:t>
+      </w:r>
+      <w:proofErr w:type="spellStart"/>
+      <w:r>
+        <w:t>Xác</w:t>
+      </w:r>
+      <w:proofErr w:type="spellEnd"/>
+      <w:r>
+        <w:t xml:space="preserve"> </w:t>
+      </w:r>
+      <w:proofErr w:type="spellStart"/>
+      <w:r>
+        <w:t>định</w:t>
+      </w:r>
+      <w:proofErr w:type="spellEnd"/>
+      <w:r>
+        <w:t xml:space="preserve"> </w:t>
+      </w:r>
+      <w:proofErr w:type="spellStart"/>
+      <w:r>
+        <w:t>luồng</w:t>
+      </w:r>
+      <w:proofErr w:type="spellEnd"/>
+      <w:r>
+        <w:t xml:space="preserve"> </w:t>
+      </w:r>
+      <w:proofErr w:type="spellStart"/>
+      <w:r>
+        <w:t>người</w:t>
+      </w:r>
+      <w:proofErr w:type="spellEnd"/>
+      <w:r>
+        <w:t xml:space="preserve"> </w:t>
+      </w:r>
+      <w:proofErr w:type="spellStart"/>
+      <w:r>
+        <w:t>dùng</w:t>
+      </w:r>
+      <w:proofErr w:type="spellEnd"/>
+      <w:r>
+        <w:t xml:space="preserve"> (User Flow).</w:t>
+      </w:r>
+      <w:r>
+        <w:t xml:space="preserve"> </w:t>
+      </w:r>
+      <w:r>
+        <w:rPr>
+          <w:color w:val="FF0000"/>
+        </w:rPr>
+        <w:t>done</w:t>
       </w:r>
     </w:p>
     <w:p>
       <w:r>
-        <w:t>- Lên cấu trúc API (OpenAPI, Swagger).</w:t>
+        <w:t xml:space="preserve">- Lên </w:t>
+      </w:r>
+      <w:proofErr w:type="spellStart"/>
+      <w:r>
+        <w:t>cấu</w:t>
+      </w:r>
+      <w:proofErr w:type="spellEnd"/>
+      <w:r>
+        <w:t xml:space="preserve"> </w:t>
+      </w:r>
+      <w:proofErr w:type="spellStart"/>
+      <w:r>
+        <w:t>trúc</w:t>
+      </w:r>
+      <w:proofErr w:type="spellEnd"/>
+      <w:r>
+        <w:t xml:space="preserve"> API (</w:t>
+      </w:r>
+      <w:proofErr w:type="spellStart"/>
+      <w:r>
+        <w:t>OpenAPI</w:t>
+      </w:r>
+      <w:proofErr w:type="spellEnd"/>
+      <w:r>
+        <w:t>, Swagger).</w:t>
+      </w:r>
+      <w:r>
+        <w:t xml:space="preserve"> </w:t>
+      </w:r>
+      <w:r>
+        <w:rPr>
+          <w:color w:val="FF0000"/>
+        </w:rPr>
+        <w:t>done</w:t>
       </w:r>
     </w:p>
     <w:p>
@@ -165,17 +838,129 @@
         <w:pStyle w:val="Heading2"/>
       </w:pPr>
       <w:r>
-        <w:t>4. Phát triển (Development)</w:t>
+        <w:t xml:space="preserve">4. </w:t>
+      </w:r>
+      <w:proofErr w:type="spellStart"/>
+      <w:r>
+        <w:t>Phát</w:t>
+      </w:r>
+      <w:proofErr w:type="spellEnd"/>
+      <w:r>
+        <w:t xml:space="preserve"> </w:t>
+      </w:r>
+      <w:proofErr w:type="spellStart"/>
+      <w:r>
+        <w:t>triển</w:t>
+      </w:r>
+      <w:proofErr w:type="spellEnd"/>
+      <w:r>
+        <w:t xml:space="preserve"> (Development)</w:t>
       </w:r>
     </w:p>
     <w:p>
       <w:r>
-        <w:t>- Thiết lập Git workflow (feature branch, develop, main).</w:t>
+        <w:t xml:space="preserve">- </w:t>
+      </w:r>
+      <w:proofErr w:type="spellStart"/>
+      <w:r>
+        <w:t>Thiết</w:t>
+      </w:r>
+      <w:proofErr w:type="spellEnd"/>
+      <w:r>
+        <w:t xml:space="preserve"> </w:t>
+      </w:r>
+      <w:proofErr w:type="spellStart"/>
+      <w:r>
+        <w:t>lập</w:t>
+      </w:r>
+      <w:proofErr w:type="spellEnd"/>
+      <w:r>
+        <w:t xml:space="preserve"> Git workflow (feature branch, develop, main).</w:t>
       </w:r>
     </w:p>
     <w:p>
       <w:r>
-        <w:t>- Viết mã nguồn theo mô-đun, có cấu trúc rõ ràng.</w:t>
+        <w:t xml:space="preserve">- </w:t>
+      </w:r>
+      <w:proofErr w:type="spellStart"/>
+      <w:r>
+        <w:t>Viết</w:t>
+      </w:r>
+      <w:proofErr w:type="spellEnd"/>
+      <w:r>
+        <w:t xml:space="preserve"> </w:t>
+      </w:r>
+      <w:proofErr w:type="spellStart"/>
+      <w:r>
+        <w:t>mã</w:t>
+      </w:r>
+      <w:proofErr w:type="spellEnd"/>
+      <w:r>
+        <w:t xml:space="preserve"> </w:t>
+      </w:r>
+      <w:proofErr w:type="spellStart"/>
+      <w:r>
+        <w:t>nguồn</w:t>
+      </w:r>
+      <w:proofErr w:type="spellEnd"/>
+      <w:r>
+        <w:t xml:space="preserve"> </w:t>
+      </w:r>
+      <w:proofErr w:type="spellStart"/>
+      <w:r>
+        <w:t>theo</w:t>
+      </w:r>
+      <w:proofErr w:type="spellEnd"/>
+      <w:r>
+        <w:t xml:space="preserve"> </w:t>
+      </w:r>
+      <w:proofErr w:type="spellStart"/>
+      <w:r>
+        <w:t>mô-đun</w:t>
+      </w:r>
+      <w:proofErr w:type="spellEnd"/>
+      <w:r>
+        <w:t xml:space="preserve">, </w:t>
+      </w:r>
+      <w:proofErr w:type="spellStart"/>
+      <w:r>
+        <w:t>có</w:t>
+      </w:r>
+      <w:proofErr w:type="spellEnd"/>
+      <w:r>
+        <w:t xml:space="preserve"> </w:t>
+      </w:r>
+      <w:proofErr w:type="spellStart"/>
+      <w:r>
+        <w:t>cấu</w:t>
+      </w:r>
+      <w:proofErr w:type="spellEnd"/>
+      <w:r>
+        <w:t xml:space="preserve"> </w:t>
+      </w:r>
+      <w:proofErr w:type="spellStart"/>
+      <w:r>
+        <w:t>trúc</w:t>
+      </w:r>
+      <w:proofErr w:type="spellEnd"/>
+      <w:r>
+        <w:t xml:space="preserve"> </w:t>
+      </w:r>
+      <w:proofErr w:type="spellStart"/>
+      <w:r>
+        <w:t>rõ</w:t>
+      </w:r>
+      <w:proofErr w:type="spellEnd"/>
+      <w:r>
+        <w:t xml:space="preserve"> </w:t>
+      </w:r>
+      <w:proofErr w:type="spellStart"/>
+      <w:r>
+        <w:t>ràng</w:t>
+      </w:r>
+      <w:proofErr w:type="spellEnd"/>
+      <w:r>
+        <w:t>.</w:t>
       </w:r>
     </w:p>
     <w:p>
@@ -185,7 +970,31 @@
     </w:p>
     <w:p>
       <w:r>
-        <w:t>- Viết unit test, tích hợp CI/CD.</w:t>
+        <w:t xml:space="preserve">- </w:t>
+      </w:r>
+      <w:proofErr w:type="spellStart"/>
+      <w:r>
+        <w:t>Viết</w:t>
+      </w:r>
+      <w:proofErr w:type="spellEnd"/>
+      <w:r>
+        <w:t xml:space="preserve"> unit test, </w:t>
+      </w:r>
+      <w:proofErr w:type="spellStart"/>
+      <w:r>
+        <w:t>tích</w:t>
+      </w:r>
+      <w:proofErr w:type="spellEnd"/>
+      <w:r>
+        <w:t xml:space="preserve"> </w:t>
+      </w:r>
+      <w:proofErr w:type="spellStart"/>
+      <w:r>
+        <w:t>hợp</w:t>
+      </w:r>
+      <w:proofErr w:type="spellEnd"/>
+      <w:r>
+        <w:t xml:space="preserve"> CI/CD.</w:t>
       </w:r>
     </w:p>
     <w:p>
@@ -193,22 +1002,110 @@
         <w:pStyle w:val="Heading2"/>
       </w:pPr>
       <w:r>
-        <w:t>5. Kiểm thử (Testing)</w:t>
+        <w:t xml:space="preserve">5. </w:t>
+      </w:r>
+      <w:proofErr w:type="spellStart"/>
+      <w:r>
+        <w:t>Kiểm</w:t>
+      </w:r>
+      <w:proofErr w:type="spellEnd"/>
+      <w:r>
+        <w:t xml:space="preserve"> </w:t>
+      </w:r>
+      <w:proofErr w:type="spellStart"/>
+      <w:r>
+        <w:t>thử</w:t>
+      </w:r>
+      <w:proofErr w:type="spellEnd"/>
+      <w:r>
+        <w:t xml:space="preserve"> (Testing)</w:t>
       </w:r>
     </w:p>
     <w:p>
       <w:r>
-        <w:t>- Viết test case.</w:t>
+        <w:t xml:space="preserve">- </w:t>
+      </w:r>
+      <w:proofErr w:type="spellStart"/>
+      <w:r>
+        <w:t>Viết</w:t>
+      </w:r>
+      <w:proofErr w:type="spellEnd"/>
+      <w:r>
+        <w:t xml:space="preserve"> test case.</w:t>
       </w:r>
     </w:p>
     <w:p>
       <w:r>
-        <w:t>- Thực hiện unit test, integration test, UAT.</w:t>
+        <w:t xml:space="preserve">- </w:t>
+      </w:r>
+      <w:proofErr w:type="spellStart"/>
+      <w:r>
+        <w:t>Thực</w:t>
+      </w:r>
+      <w:proofErr w:type="spellEnd"/>
+      <w:r>
+        <w:t xml:space="preserve"> </w:t>
+      </w:r>
+      <w:proofErr w:type="spellStart"/>
+      <w:r>
+        <w:t>hiện</w:t>
+      </w:r>
+      <w:proofErr w:type="spellEnd"/>
+      <w:r>
+        <w:t xml:space="preserve"> unit test, integration test, UAT.</w:t>
       </w:r>
     </w:p>
     <w:p>
       <w:r>
-        <w:t>- Kiểm tra hiệu năng (performance test nếu cần).</w:t>
+        <w:t xml:space="preserve">- </w:t>
+      </w:r>
+      <w:proofErr w:type="spellStart"/>
+      <w:r>
+        <w:t>Kiểm</w:t>
+      </w:r>
+      <w:proofErr w:type="spellEnd"/>
+      <w:r>
+        <w:t xml:space="preserve"> </w:t>
+      </w:r>
+      <w:proofErr w:type="spellStart"/>
+      <w:r>
+        <w:t>tra</w:t>
+      </w:r>
+      <w:proofErr w:type="spellEnd"/>
+      <w:r>
+        <w:t xml:space="preserve"> </w:t>
+      </w:r>
+      <w:proofErr w:type="spellStart"/>
+      <w:r>
+        <w:t>hiệu</w:t>
+      </w:r>
+      <w:proofErr w:type="spellEnd"/>
+      <w:r>
+        <w:t xml:space="preserve"> </w:t>
+      </w:r>
+      <w:proofErr w:type="spellStart"/>
+      <w:r>
+        <w:t>năng</w:t>
+      </w:r>
+      <w:proofErr w:type="spellEnd"/>
+      <w:r>
+        <w:t xml:space="preserve"> (performance test </w:t>
+      </w:r>
+      <w:proofErr w:type="spellStart"/>
+      <w:r>
+        <w:t>nếu</w:t>
+      </w:r>
+      <w:proofErr w:type="spellEnd"/>
+      <w:r>
+        <w:t xml:space="preserve"> </w:t>
+      </w:r>
+      <w:proofErr w:type="spellStart"/>
+      <w:r>
+        <w:t>cần</w:t>
+      </w:r>
+      <w:proofErr w:type="spellEnd"/>
+      <w:r>
+        <w:t>).</w:t>
       </w:r>
     </w:p>
     <w:p>
@@ -217,22 +1114,166 @@
       </w:pPr>
       <w:r>
         <w:lastRenderedPageBreak/>
-        <w:t>6. Triển khai (Deployment)</w:t>
+        <w:t xml:space="preserve">6. </w:t>
+      </w:r>
+      <w:proofErr w:type="spellStart"/>
+      <w:r>
+        <w:t>Triển</w:t>
+      </w:r>
+      <w:proofErr w:type="spellEnd"/>
+      <w:r>
+        <w:t xml:space="preserve"> </w:t>
+      </w:r>
+      <w:proofErr w:type="spellStart"/>
+      <w:r>
+        <w:t>khai</w:t>
+      </w:r>
+      <w:proofErr w:type="spellEnd"/>
+      <w:r>
+        <w:t xml:space="preserve"> (Deployment)</w:t>
       </w:r>
     </w:p>
     <w:p>
       <w:r>
-        <w:t>- Chuẩn bị môi trường staging và production.</w:t>
+        <w:t xml:space="preserve">- </w:t>
+      </w:r>
+      <w:proofErr w:type="spellStart"/>
+      <w:r>
+        <w:t>Chuẩn</w:t>
+      </w:r>
+      <w:proofErr w:type="spellEnd"/>
+      <w:r>
+        <w:t xml:space="preserve"> </w:t>
+      </w:r>
+      <w:proofErr w:type="spellStart"/>
+      <w:r>
+        <w:t>bị</w:t>
+      </w:r>
+      <w:proofErr w:type="spellEnd"/>
+      <w:r>
+        <w:t xml:space="preserve"> </w:t>
+      </w:r>
+      <w:proofErr w:type="spellStart"/>
+      <w:r>
+        <w:t>môi</w:t>
+      </w:r>
+      <w:proofErr w:type="spellEnd"/>
+      <w:r>
+        <w:t xml:space="preserve"> </w:t>
+      </w:r>
+      <w:proofErr w:type="spellStart"/>
+      <w:r>
+        <w:t>trường</w:t>
+      </w:r>
+      <w:proofErr w:type="spellEnd"/>
+      <w:r>
+        <w:t xml:space="preserve"> staging </w:t>
+      </w:r>
+      <w:proofErr w:type="spellStart"/>
+      <w:r>
+        <w:t>và</w:t>
+      </w:r>
+      <w:proofErr w:type="spellEnd"/>
+      <w:r>
+        <w:t xml:space="preserve"> production.</w:t>
       </w:r>
     </w:p>
     <w:p>
       <w:r>
-        <w:t>- Dùng Docker/Kubernetes nếu cần.</w:t>
+        <w:t xml:space="preserve">- </w:t>
+      </w:r>
+      <w:proofErr w:type="spellStart"/>
+      <w:r>
+        <w:t>Dùng</w:t>
+      </w:r>
+      <w:proofErr w:type="spellEnd"/>
+      <w:r>
+        <w:t xml:space="preserve"> Docker/Kubernetes </w:t>
+      </w:r>
+      <w:proofErr w:type="spellStart"/>
+      <w:r>
+        <w:t>nếu</w:t>
+      </w:r>
+      <w:proofErr w:type="spellEnd"/>
+      <w:r>
+        <w:t xml:space="preserve"> </w:t>
+      </w:r>
+      <w:proofErr w:type="spellStart"/>
+      <w:r>
+        <w:t>cần</w:t>
+      </w:r>
+      <w:proofErr w:type="spellEnd"/>
+      <w:r>
+        <w:t>.</w:t>
       </w:r>
     </w:p>
     <w:p>
       <w:r>
-        <w:t>- Triển khai trên VPS, cloud hoặc dịch vụ CI/CD như Railway, Vercel.</w:t>
+        <w:t xml:space="preserve">- </w:t>
+      </w:r>
+      <w:proofErr w:type="spellStart"/>
+      <w:r>
+        <w:t>Triển</w:t>
+      </w:r>
+      <w:proofErr w:type="spellEnd"/>
+      <w:r>
+        <w:t xml:space="preserve"> </w:t>
+      </w:r>
+      <w:proofErr w:type="spellStart"/>
+      <w:r>
+        <w:t>khai</w:t>
+      </w:r>
+      <w:proofErr w:type="spellEnd"/>
+      <w:r>
+        <w:t xml:space="preserve"> </w:t>
+      </w:r>
+      <w:proofErr w:type="spellStart"/>
+      <w:r>
+        <w:t>trên</w:t>
+      </w:r>
+      <w:proofErr w:type="spellEnd"/>
+      <w:r>
+        <w:t xml:space="preserve"> VPS, cloud </w:t>
+      </w:r>
+      <w:proofErr w:type="spellStart"/>
+      <w:r>
+        <w:t>hoặc</w:t>
+      </w:r>
+      <w:proofErr w:type="spellEnd"/>
+      <w:r>
+        <w:t xml:space="preserve"> </w:t>
+      </w:r>
+      <w:proofErr w:type="spellStart"/>
+      <w:r>
+        <w:t>dịch</w:t>
+      </w:r>
+      <w:proofErr w:type="spellEnd"/>
+      <w:r>
+        <w:t xml:space="preserve"> </w:t>
+      </w:r>
+      <w:proofErr w:type="spellStart"/>
+      <w:r>
+        <w:t>vụ</w:t>
+      </w:r>
+      <w:proofErr w:type="spellEnd"/>
+      <w:r>
+        <w:t xml:space="preserve"> CI/CD </w:t>
+      </w:r>
+      <w:proofErr w:type="spellStart"/>
+      <w:r>
+        <w:t>như</w:t>
+      </w:r>
+      <w:proofErr w:type="spellEnd"/>
+      <w:r>
+        <w:t xml:space="preserve"> Railway, </w:t>
+      </w:r>
+      <w:proofErr w:type="spellStart"/>
+      <w:r>
+        <w:t>Vercel</w:t>
+      </w:r>
+      <w:proofErr w:type="spellEnd"/>
+      <w:r>
+        <w:t>.</w:t>
       </w:r>
     </w:p>
     <w:p>
@@ -240,22 +1281,166 @@
         <w:pStyle w:val="Heading2"/>
       </w:pPr>
       <w:r>
-        <w:t>7. Bảo trì và nâng cấp (Maintenance)</w:t>
+        <w:t xml:space="preserve">7. Bảo </w:t>
+      </w:r>
+      <w:proofErr w:type="spellStart"/>
+      <w:r>
+        <w:t>trì</w:t>
+      </w:r>
+      <w:proofErr w:type="spellEnd"/>
+      <w:r>
+        <w:t xml:space="preserve"> </w:t>
+      </w:r>
+      <w:proofErr w:type="spellStart"/>
+      <w:r>
+        <w:t>và</w:t>
+      </w:r>
+      <w:proofErr w:type="spellEnd"/>
+      <w:r>
+        <w:t xml:space="preserve"> </w:t>
+      </w:r>
+      <w:proofErr w:type="spellStart"/>
+      <w:r>
+        <w:t>nâng</w:t>
+      </w:r>
+      <w:proofErr w:type="spellEnd"/>
+      <w:r>
+        <w:t xml:space="preserve"> </w:t>
+      </w:r>
+      <w:proofErr w:type="spellStart"/>
+      <w:r>
+        <w:t>cấp</w:t>
+      </w:r>
+      <w:proofErr w:type="spellEnd"/>
+      <w:r>
+        <w:t xml:space="preserve"> (Maintenance)</w:t>
       </w:r>
     </w:p>
     <w:p>
       <w:r>
-        <w:t>- Theo dõi log và lỗi thực tế.</w:t>
+        <w:t xml:space="preserve">- Theo </w:t>
+      </w:r>
+      <w:proofErr w:type="spellStart"/>
+      <w:r>
+        <w:t>dõi</w:t>
+      </w:r>
+      <w:proofErr w:type="spellEnd"/>
+      <w:r>
+        <w:t xml:space="preserve"> log </w:t>
+      </w:r>
+      <w:proofErr w:type="spellStart"/>
+      <w:r>
+        <w:t>và</w:t>
+      </w:r>
+      <w:proofErr w:type="spellEnd"/>
+      <w:r>
+        <w:t xml:space="preserve"> </w:t>
+      </w:r>
+      <w:proofErr w:type="spellStart"/>
+      <w:r>
+        <w:t>lỗi</w:t>
+      </w:r>
+      <w:proofErr w:type="spellEnd"/>
+      <w:r>
+        <w:t xml:space="preserve"> </w:t>
+      </w:r>
+      <w:proofErr w:type="spellStart"/>
+      <w:r>
+        <w:t>thực</w:t>
+      </w:r>
+      <w:proofErr w:type="spellEnd"/>
+      <w:r>
+        <w:t xml:space="preserve"> </w:t>
+      </w:r>
+      <w:proofErr w:type="spellStart"/>
+      <w:r>
+        <w:t>tế</w:t>
+      </w:r>
+      <w:proofErr w:type="spellEnd"/>
+      <w:r>
+        <w:t>.</w:t>
       </w:r>
     </w:p>
     <w:p>
       <w:r>
-        <w:t>- Fix bug và release hotfix nếu cần.</w:t>
+        <w:t xml:space="preserve">- Fix bug </w:t>
+      </w:r>
+      <w:proofErr w:type="spellStart"/>
+      <w:r>
+        <w:t>và</w:t>
+      </w:r>
+      <w:proofErr w:type="spellEnd"/>
+      <w:r>
+        <w:t xml:space="preserve"> release hotfix </w:t>
+      </w:r>
+      <w:proofErr w:type="spellStart"/>
+      <w:r>
+        <w:t>nếu</w:t>
+      </w:r>
+      <w:proofErr w:type="spellEnd"/>
+      <w:r>
+        <w:t xml:space="preserve"> </w:t>
+      </w:r>
+      <w:proofErr w:type="spellStart"/>
+      <w:r>
+        <w:t>cần</w:t>
+      </w:r>
+      <w:proofErr w:type="spellEnd"/>
+      <w:r>
+        <w:t>.</w:t>
       </w:r>
     </w:p>
     <w:p>
       <w:r>
-        <w:t>- Thu thập feedback để nâng cấp hệ thống.</w:t>
+        <w:t xml:space="preserve">- Thu </w:t>
+      </w:r>
+      <w:proofErr w:type="spellStart"/>
+      <w:r>
+        <w:t>thập</w:t>
+      </w:r>
+      <w:proofErr w:type="spellEnd"/>
+      <w:r>
+        <w:t xml:space="preserve"> feedback </w:t>
+      </w:r>
+      <w:proofErr w:type="spellStart"/>
+      <w:r>
+        <w:t>để</w:t>
+      </w:r>
+      <w:proofErr w:type="spellEnd"/>
+      <w:r>
+        <w:t xml:space="preserve"> </w:t>
+      </w:r>
+      <w:proofErr w:type="spellStart"/>
+      <w:r>
+        <w:t>nâng</w:t>
+      </w:r>
+      <w:proofErr w:type="spellEnd"/>
+      <w:r>
+        <w:t xml:space="preserve"> </w:t>
+      </w:r>
+      <w:proofErr w:type="spellStart"/>
+      <w:r>
+        <w:t>cấp</w:t>
+      </w:r>
+      <w:proofErr w:type="spellEnd"/>
+      <w:r>
+        <w:t xml:space="preserve"> </w:t>
+      </w:r>
+      <w:proofErr w:type="spellStart"/>
+      <w:r>
+        <w:t>hệ</w:t>
+      </w:r>
+      <w:proofErr w:type="spellEnd"/>
+      <w:r>
+        <w:t xml:space="preserve"> </w:t>
+      </w:r>
+      <w:proofErr w:type="spellStart"/>
+      <w:r>
+        <w:t>thống</w:t>
+      </w:r>
+      <w:proofErr w:type="spellEnd"/>
+      <w:r>
+        <w:t>.</w:t>
       </w:r>
     </w:p>
     <w:sectPr>
@@ -756,11 +1941,6 @@
     <w:lsdException w:name="Book Title" w:uiPriority="33" w:qFormat="1"/>
     <w:lsdException w:name="Bibliography" w:semiHidden="1" w:uiPriority="37" w:unhideWhenUsed="1"/>
     <w:lsdException w:name="TOC Heading" w:semiHidden="1" w:uiPriority="39" w:unhideWhenUsed="1" w:qFormat="1"/>
-    <w:lsdException w:name="Plain Table 5" w:semiHidden="1" w:unhideWhenUsed="1"/>
-    <w:lsdException w:name="Grid Table Light" w:semiHidden="1" w:unhideWhenUsed="1"/>
-    <w:lsdException w:name="Grid Table 1 Light" w:semiHidden="1" w:unhideWhenUsed="1"/>
-    <w:lsdException w:name="Grid Table 2" w:semiHidden="1" w:unhideWhenUsed="1"/>
-    <w:lsdException w:name="Grid Table 3" w:semiHidden="1" w:unhideWhenUsed="1"/>
     <w:lsdException w:name="Grid Table 4" w:uiPriority="49"/>
     <w:lsdException w:name="Grid Table 5 Dark" w:uiPriority="50"/>
     <w:lsdException w:name="Grid Table 6 Colorful" w:uiPriority="51"/>

</xml_diff>